<commit_message>
Fixed the iframe preview of the word doc
</commit_message>
<xml_diff>
--- a/_includes/theme/templates/ICR-Template_A11-Section-280-Clearance-v5-13-24.docx
+++ b/_includes/theme/templates/ICR-Template_A11-Section-280-Clearance-v5-13-24.docx
@@ -42,107 +42,32 @@
     </w:p>
     <w:p>
       <w:pPr>
-        <w:rPr>
-          <w:rFonts w:ascii="Courier New" w:cs="Courier New" w:eastAsia="Courier New" w:hAnsi="Courier New"/>
-          <w:b w:val="1"/>
-        </w:rPr>
-      </w:pPr>
-      <w:r>
-        <w:rPr>
-          <w:rtl w:val="0"/>
-        </w:rPr>
-      </w:r>
-      <w:r>
-        <mc:AlternateContent>
-          <mc:Choice Requires="wpg">
-            <w:drawing>
-              <wp:anchor allowOverlap="1" behindDoc="0" distB="0" distT="0" distL="114300" distR="114300" hidden="0" layoutInCell="1" locked="0" relativeHeight="0" simplePos="0">
-                <wp:simplePos x="0" y="0"/>
-                <wp:positionH relativeFrom="column">
-                  <wp:posOffset>1</wp:posOffset>
-                </wp:positionH>
-                <wp:positionV relativeFrom="paragraph">
-                  <wp:posOffset>0</wp:posOffset>
-                </wp:positionV>
-                <wp:extent cx="5943600" cy="19050"/>
-                <wp:effectExtent b="0" l="0" r="0" t="0"/>
-                <wp:wrapNone/>
-                <wp:docPr id="1" name=""/>
-                <a:graphic>
-                  <a:graphicData uri="http://schemas.microsoft.com/office/word/2010/wordprocessingShape">
-                    <wps:wsp>
-                      <wps:cNvCnPr/>
-                      <wps:spPr>
-                        <a:xfrm>
-                          <a:off x="2374200" y="3780000"/>
-                          <a:ext cx="5943600" cy="0"/>
-                        </a:xfrm>
-                        <a:prstGeom prst="straightConnector1">
-                          <a:avLst/>
-                        </a:prstGeom>
-                        <a:noFill/>
-                        <a:ln cap="flat" cmpd="sng" w="19050">
-                          <a:solidFill>
-                            <a:srgbClr val="000000"/>
-                          </a:solidFill>
-                          <a:prstDash val="solid"/>
-                          <a:round/>
-                          <a:headEnd len="med" w="med" type="none"/>
-                          <a:tailEnd len="med" w="med" type="none"/>
-                        </a:ln>
-                      </wps:spPr>
-                      <wps:bodyPr anchorCtr="0" anchor="ctr" bIns="91425" lIns="91425" spcFirstLastPara="1" rIns="91425" wrap="square" tIns="91425">
-                        <a:noAutofit/>
-                      </wps:bodyPr>
-                    </wps:wsp>
-                  </a:graphicData>
-                </a:graphic>
-              </wp:anchor>
-            </w:drawing>
-          </mc:Choice>
-          <mc:Fallback>
-            <w:drawing>
-              <wp:anchor allowOverlap="1" behindDoc="0" distB="0" distT="0" distL="114300" distR="114300" hidden="0" layoutInCell="1" locked="0" relativeHeight="0" simplePos="0">
-                <wp:simplePos x="0" y="0"/>
-                <wp:positionH relativeFrom="column">
-                  <wp:posOffset>1</wp:posOffset>
-                </wp:positionH>
-                <wp:positionV relativeFrom="paragraph">
-                  <wp:posOffset>0</wp:posOffset>
-                </wp:positionV>
-                <wp:extent cx="5943600" cy="19050"/>
-                <wp:effectExtent b="0" l="0" r="0" t="0"/>
-                <wp:wrapNone/>
-                <wp:docPr id="1" name="image1.png"/>
-                <a:graphic>
-                  <a:graphicData uri="http://schemas.openxmlformats.org/drawingml/2006/picture">
-                    <pic:pic>
-                      <pic:nvPicPr>
-                        <pic:cNvPr id="0" name="image1.png"/>
-                        <pic:cNvPicPr preferRelativeResize="0"/>
-                      </pic:nvPicPr>
-                      <pic:blipFill>
-                        <a:blip r:embed="rId6"/>
-                        <a:srcRect/>
-                        <a:stretch>
-                          <a:fillRect/>
-                        </a:stretch>
-                      </pic:blipFill>
-                      <pic:spPr>
-                        <a:xfrm>
-                          <a:off x="0" y="0"/>
-                          <a:ext cx="5943600" cy="19050"/>
-                        </a:xfrm>
-                        <a:prstGeom prst="rect"/>
-                        <a:ln/>
-                      </pic:spPr>
-                    </pic:pic>
-                  </a:graphicData>
-                </a:graphic>
-              </wp:anchor>
-            </w:drawing>
-          </mc:Fallback>
-        </mc:AlternateContent>
+        <w:jc w:val="center"/>
+        <w:rPr>
+          <w:rFonts w:ascii="Courier New" w:cs="Courier New" w:eastAsia="Courier New" w:hAnsi="Courier New"/>
+          <w:b w:val="1"/>
+        </w:rPr>
+      </w:pPr>
+      <w:r>
+        <w:rPr>
+          <w:rFonts w:ascii="Courier New" w:cs="Courier New" w:eastAsia="Courier New" w:hAnsi="Courier New"/>
+          <w:b w:val="1"/>
+          <w:rtl w:val="0"/>
+        </w:rPr>
+        <w:t xml:space="preserve">_________________________________________________________</w:t>
+      </w:r>
+    </w:p>
+    <w:p>
+      <w:pPr>
+        <w:rPr>
+          <w:rFonts w:ascii="Courier New" w:cs="Courier New" w:eastAsia="Courier New" w:hAnsi="Courier New"/>
+          <w:b w:val="1"/>
+        </w:rPr>
+      </w:pPr>
+      <w:r>
+        <w:rPr>
+          <w:rtl w:val="0"/>
+        </w:rPr>
       </w:r>
     </w:p>
     <w:p>
@@ -3300,107 +3225,46 @@
     </w:p>
     <w:p>
       <w:pPr>
-        <w:rPr>
-          <w:rFonts w:ascii="Courier New" w:cs="Courier New" w:eastAsia="Courier New" w:hAnsi="Courier New"/>
-          <w:b w:val="1"/>
-        </w:rPr>
-      </w:pPr>
-      <w:r>
-        <w:rPr>
-          <w:rtl w:val="0"/>
-        </w:rPr>
-      </w:r>
-      <w:r>
-        <mc:AlternateContent>
-          <mc:Choice Requires="wpg">
-            <w:drawing>
-              <wp:anchor allowOverlap="1" behindDoc="0" distB="0" distT="0" distL="114300" distR="114300" hidden="0" layoutInCell="1" locked="0" relativeHeight="0" simplePos="0">
-                <wp:simplePos x="0" y="0"/>
-                <wp:positionH relativeFrom="column">
-                  <wp:posOffset>1</wp:posOffset>
-                </wp:positionH>
-                <wp:positionV relativeFrom="paragraph">
-                  <wp:posOffset>0</wp:posOffset>
-                </wp:positionV>
-                <wp:extent cx="5943600" cy="19050"/>
-                <wp:effectExtent b="0" l="0" r="0" t="0"/>
-                <wp:wrapNone/>
-                <wp:docPr id="2" name=""/>
-                <a:graphic>
-                  <a:graphicData uri="http://schemas.microsoft.com/office/word/2010/wordprocessingShape">
-                    <wps:wsp>
-                      <wps:cNvCnPr/>
-                      <wps:spPr>
-                        <a:xfrm>
-                          <a:off x="2374200" y="3780000"/>
-                          <a:ext cx="5943600" cy="0"/>
-                        </a:xfrm>
-                        <a:prstGeom prst="straightConnector1">
-                          <a:avLst/>
-                        </a:prstGeom>
-                        <a:noFill/>
-                        <a:ln cap="flat" cmpd="sng" w="19050">
-                          <a:solidFill>
-                            <a:srgbClr val="000000"/>
-                          </a:solidFill>
-                          <a:prstDash val="solid"/>
-                          <a:round/>
-                          <a:headEnd len="med" w="med" type="none"/>
-                          <a:tailEnd len="med" w="med" type="none"/>
-                        </a:ln>
-                      </wps:spPr>
-                      <wps:bodyPr anchorCtr="0" anchor="ctr" bIns="91425" lIns="91425" spcFirstLastPara="1" rIns="91425" wrap="square" tIns="91425">
-                        <a:noAutofit/>
-                      </wps:bodyPr>
-                    </wps:wsp>
-                  </a:graphicData>
-                </a:graphic>
-              </wp:anchor>
-            </w:drawing>
-          </mc:Choice>
-          <mc:Fallback>
-            <w:drawing>
-              <wp:anchor allowOverlap="1" behindDoc="0" distB="0" distT="0" distL="114300" distR="114300" hidden="0" layoutInCell="1" locked="0" relativeHeight="0" simplePos="0">
-                <wp:simplePos x="0" y="0"/>
-                <wp:positionH relativeFrom="column">
-                  <wp:posOffset>1</wp:posOffset>
-                </wp:positionH>
-                <wp:positionV relativeFrom="paragraph">
-                  <wp:posOffset>0</wp:posOffset>
-                </wp:positionV>
-                <wp:extent cx="5943600" cy="19050"/>
-                <wp:effectExtent b="0" l="0" r="0" t="0"/>
-                <wp:wrapNone/>
-                <wp:docPr id="2" name="image2.png"/>
-                <a:graphic>
-                  <a:graphicData uri="http://schemas.openxmlformats.org/drawingml/2006/picture">
-                    <pic:pic>
-                      <pic:nvPicPr>
-                        <pic:cNvPr id="0" name="image2.png"/>
-                        <pic:cNvPicPr preferRelativeResize="0"/>
-                      </pic:nvPicPr>
-                      <pic:blipFill>
-                        <a:blip r:embed="rId7"/>
-                        <a:srcRect/>
-                        <a:stretch>
-                          <a:fillRect/>
-                        </a:stretch>
-                      </pic:blipFill>
-                      <pic:spPr>
-                        <a:xfrm>
-                          <a:off x="0" y="0"/>
-                          <a:ext cx="5943600" cy="19050"/>
-                        </a:xfrm>
-                        <a:prstGeom prst="rect"/>
-                        <a:ln/>
-                      </pic:spPr>
-                    </pic:pic>
-                  </a:graphicData>
-                </a:graphic>
-              </wp:anchor>
-            </w:drawing>
-          </mc:Fallback>
-        </mc:AlternateContent>
+        <w:jc w:val="center"/>
+        <w:rPr>
+          <w:rFonts w:ascii="Courier New" w:cs="Courier New" w:eastAsia="Courier New" w:hAnsi="Courier New"/>
+          <w:b w:val="1"/>
+        </w:rPr>
+      </w:pPr>
+      <w:r>
+        <w:rPr>
+          <w:rFonts w:ascii="Courier New" w:cs="Courier New" w:eastAsia="Courier New" w:hAnsi="Courier New"/>
+          <w:b w:val="1"/>
+          <w:rtl w:val="0"/>
+        </w:rPr>
+        <w:t xml:space="preserve">_________________________________________________________</w:t>
+      </w:r>
+    </w:p>
+    <w:p>
+      <w:pPr>
+        <w:jc w:val="left"/>
+        <w:rPr>
+          <w:rFonts w:ascii="Courier New" w:cs="Courier New" w:eastAsia="Courier New" w:hAnsi="Courier New"/>
+          <w:b w:val="1"/>
+        </w:rPr>
+      </w:pPr>
+      <w:r>
+        <w:rPr>
+          <w:rtl w:val="0"/>
+        </w:rPr>
+      </w:r>
+    </w:p>
+    <w:p>
+      <w:pPr>
+        <w:rPr>
+          <w:rFonts w:ascii="Courier New" w:cs="Courier New" w:eastAsia="Courier New" w:hAnsi="Courier New"/>
+          <w:b w:val="1"/>
+        </w:rPr>
+      </w:pPr>
+      <w:r>
+        <w:rPr>
+          <w:rtl w:val="0"/>
+        </w:rPr>
       </w:r>
     </w:p>
     <w:p>
@@ -3708,84 +3572,99 @@
       <w:pPr>
         <w:rPr>
           <w:rFonts w:ascii="Courier New" w:cs="Courier New" w:eastAsia="Courier New" w:hAnsi="Courier New"/>
+          <w:b w:val="1"/>
           <w:sz w:val="20"/>
           <w:szCs w:val="20"/>
         </w:rPr>
       </w:pPr>
       <w:r>
         <w:rPr>
-          <w:rFonts w:ascii="Courier New" w:cs="Courier New" w:eastAsia="Courier New" w:hAnsi="Courier New"/>
-          <w:b w:val="1"/>
+          <w:rtl w:val="0"/>
+        </w:rPr>
+      </w:r>
+    </w:p>
+    <w:p>
+      <w:pPr>
+        <w:rPr>
+          <w:rFonts w:ascii="Courier New" w:cs="Courier New" w:eastAsia="Courier New" w:hAnsi="Courier New"/>
           <w:sz w:val="20"/>
           <w:szCs w:val="20"/>
-          <w:rtl w:val="0"/>
-        </w:rPr>
-        <w:t xml:space="preserve">Category of Respondents:  </w:t>
-      </w:r>
-      <w:r>
-        <w:rPr>
-          <w:rFonts w:ascii="Courier New" w:cs="Courier New" w:eastAsia="Courier New" w:hAnsi="Courier New"/>
+        </w:rPr>
+      </w:pPr>
+      <w:r>
+        <w:rPr>
+          <w:rFonts w:ascii="Courier New" w:cs="Courier New" w:eastAsia="Courier New" w:hAnsi="Courier New"/>
+          <w:b w:val="1"/>
           <w:sz w:val="20"/>
           <w:szCs w:val="20"/>
           <w:rtl w:val="0"/>
         </w:rPr>
-        <w:t xml:space="preserve">Identify who you expect the respondents to be in terms of the following categories: (1) Individuals or Households;(2) Private Sector; (3) State, local, or tribal governments; or (4) Federal Government. Only one type of respondent can be selected per row. </w:t>
-      </w:r>
-    </w:p>
-    <w:p>
-      <w:pPr>
+        <w:t xml:space="preserve">Category of Respondents:  </w:t>
+      </w:r>
+      <w:r>
         <w:rPr>
           <w:rFonts w:ascii="Courier New" w:cs="Courier New" w:eastAsia="Courier New" w:hAnsi="Courier New"/>
           <w:sz w:val="20"/>
           <w:szCs w:val="20"/>
-        </w:rPr>
-      </w:pPr>
-      <w:r>
-        <w:rPr>
-          <w:rFonts w:ascii="Courier New" w:cs="Courier New" w:eastAsia="Courier New" w:hAnsi="Courier New"/>
-          <w:b w:val="1"/>
+          <w:rtl w:val="0"/>
+        </w:rPr>
+        <w:t xml:space="preserve">Identify who you expect the respondents to be in terms of the following categories: (1) Individuals or Households;(2) Private Sector; (3) State, local, or tribal governments; or (4) Federal Government. Only one type of respondent can be selected per row.</w:t>
+      </w:r>
+    </w:p>
+    <w:p>
+      <w:pPr>
+        <w:rPr>
+          <w:rFonts w:ascii="Courier New" w:cs="Courier New" w:eastAsia="Courier New" w:hAnsi="Courier New"/>
           <w:sz w:val="20"/>
           <w:szCs w:val="20"/>
-          <w:rtl w:val="0"/>
-        </w:rPr>
-        <w:t xml:space="preserve">No. of Respondents:</w:t>
-      </w:r>
-      <w:r>
+        </w:rPr>
+      </w:pPr>
+      <w:r>
+        <w:rPr>
+          <w:rtl w:val="0"/>
+        </w:rPr>
+      </w:r>
+    </w:p>
+    <w:p>
+      <w:pPr>
         <w:rPr>
           <w:rFonts w:ascii="Courier New" w:cs="Courier New" w:eastAsia="Courier New" w:hAnsi="Courier New"/>
           <w:sz w:val="20"/>
           <w:szCs w:val="20"/>
-          <w:rtl w:val="0"/>
-        </w:rPr>
-        <w:t xml:space="preserve">  Provide an estimate of the Number of respondents.</w:t>
-      </w:r>
-    </w:p>
-    <w:p>
-      <w:pPr>
-        <w:rPr>
-          <w:rFonts w:ascii="Courier New" w:cs="Courier New" w:eastAsia="Courier New" w:hAnsi="Courier New"/>
+        </w:rPr>
+      </w:pPr>
+      <w:r>
+        <w:rPr>
+          <w:rFonts w:ascii="Courier New" w:cs="Courier New" w:eastAsia="Courier New" w:hAnsi="Courier New"/>
+          <w:b w:val="1"/>
           <w:sz w:val="20"/>
           <w:szCs w:val="20"/>
-        </w:rPr>
-      </w:pPr>
-      <w:r>
-        <w:rPr>
-          <w:rFonts w:ascii="Courier New" w:cs="Courier New" w:eastAsia="Courier New" w:hAnsi="Courier New"/>
-          <w:b w:val="1"/>
+          <w:rtl w:val="0"/>
+        </w:rPr>
+        <w:t xml:space="preserve">No. of Respondents:</w:t>
+      </w:r>
+      <w:r>
+        <w:rPr>
+          <w:rFonts w:ascii="Courier New" w:cs="Courier New" w:eastAsia="Courier New" w:hAnsi="Courier New"/>
           <w:sz w:val="20"/>
           <w:szCs w:val="20"/>
           <w:rtl w:val="0"/>
         </w:rPr>
-        <w:t xml:space="preserve">Participation Time:  </w:t>
-      </w:r>
-      <w:r>
+        <w:t xml:space="preserve">  Provide an estimate of the Number of respondents.</w:t>
+      </w:r>
+    </w:p>
+    <w:p>
+      <w:pPr>
         <w:rPr>
           <w:rFonts w:ascii="Courier New" w:cs="Courier New" w:eastAsia="Courier New" w:hAnsi="Courier New"/>
           <w:sz w:val="20"/>
           <w:szCs w:val="20"/>
-          <w:rtl w:val="0"/>
-        </w:rPr>
-        <w:t xml:space="preserve">Provide an estimate of the amount of time required for a respondent to participate (e.g. fill out a survey or participate in a focus group)</w:t>
+        </w:rPr>
+      </w:pPr>
+      <w:r>
+        <w:rPr>
+          <w:rtl w:val="0"/>
+        </w:rPr>
       </w:r>
     </w:p>
     <w:p>
@@ -3804,7 +3683,7 @@
           <w:szCs w:val="20"/>
           <w:rtl w:val="0"/>
         </w:rPr>
-        <w:t xml:space="preserve">Burden:</w:t>
+        <w:t xml:space="preserve">Participation Time:  </w:t>
       </w:r>
       <w:r>
         <w:rPr>
@@ -3813,6 +3692,48 @@
           <w:szCs w:val="20"/>
           <w:rtl w:val="0"/>
         </w:rPr>
+        <w:t xml:space="preserve">Provide an estimate of the amount of time required for a respondent to participate (e.g. fill out a survey or participate in a focus group)</w:t>
+      </w:r>
+    </w:p>
+    <w:p>
+      <w:pPr>
+        <w:rPr>
+          <w:rFonts w:ascii="Courier New" w:cs="Courier New" w:eastAsia="Courier New" w:hAnsi="Courier New"/>
+          <w:sz w:val="20"/>
+          <w:szCs w:val="20"/>
+        </w:rPr>
+      </w:pPr>
+      <w:r>
+        <w:rPr>
+          <w:rtl w:val="0"/>
+        </w:rPr>
+      </w:r>
+    </w:p>
+    <w:p>
+      <w:pPr>
+        <w:rPr>
+          <w:rFonts w:ascii="Courier New" w:cs="Courier New" w:eastAsia="Courier New" w:hAnsi="Courier New"/>
+          <w:sz w:val="20"/>
+          <w:szCs w:val="20"/>
+        </w:rPr>
+      </w:pPr>
+      <w:r>
+        <w:rPr>
+          <w:rFonts w:ascii="Courier New" w:cs="Courier New" w:eastAsia="Courier New" w:hAnsi="Courier New"/>
+          <w:b w:val="1"/>
+          <w:sz w:val="20"/>
+          <w:szCs w:val="20"/>
+          <w:rtl w:val="0"/>
+        </w:rPr>
+        <w:t xml:space="preserve">Burden:</w:t>
+      </w:r>
+      <w:r>
+        <w:rPr>
+          <w:rFonts w:ascii="Courier New" w:cs="Courier New" w:eastAsia="Courier New" w:hAnsi="Courier New"/>
+          <w:sz w:val="20"/>
+          <w:szCs w:val="20"/>
+          <w:rtl w:val="0"/>
+        </w:rPr>
         <w:t xml:space="preserve">  Provide the Annual burden hours:  Multiply the Number of responses and the participation time and divide by 60.</w:t>
       </w:r>
     </w:p>
@@ -3834,8 +3755,8 @@
       </w:r>
     </w:p>
     <w:sectPr>
-      <w:headerReference r:id="rId8" w:type="default"/>
-      <w:footerReference r:id="rId9" w:type="default"/>
+      <w:headerReference r:id="rId6" w:type="default"/>
+      <w:footerReference r:id="rId7" w:type="default"/>
       <w:pgSz w:h="15840" w:w="12240" w:orient="portrait"/>
       <w:pgMar w:bottom="1440" w:top="720" w:left="1440" w:right="1440" w:header="720" w:footer="720"/>
       <w:pgNumType w:start="1"/>

</xml_diff>